<commit_message>
POA Updated website added (WIP)
</commit_message>
<xml_diff>
--- a/Documentatie/Plan of Action.docx
+++ b/Documentatie/Plan of Action.docx
@@ -483,7 +483,7 @@
             <w:rPr>
               <w:rFonts w:cstheme="minorBidi"/>
               <w:noProof/>
-              <w:lang w:eastAsia="nl-NL"/>
+              <w:lang w:val="nl-NL" w:eastAsia="nl-NL"/>
             </w:rPr>
           </w:pPr>
           <w:r>
@@ -495,7 +495,7 @@
           <w:r>
             <w:fldChar w:fldCharType="separate"/>
           </w:r>
-          <w:hyperlink w:anchor="_Toc493239682" w:history="1">
+          <w:hyperlink w:anchor="_Toc493756559" w:history="1">
             <w:r>
               <w:rPr>
                 <w:rStyle w:val="Hyperlink"/>
@@ -523,7 +523,7 @@
                 <w:noProof/>
                 <w:webHidden/>
               </w:rPr>
-              <w:instrText xml:space="preserve"> PAGEREF _Toc493239682 \h </w:instrText>
+              <w:instrText xml:space="preserve"> PAGEREF _Toc493756559 \h </w:instrText>
             </w:r>
             <w:r>
               <w:rPr>
@@ -563,10 +563,10 @@
             <w:rPr>
               <w:rFonts w:cstheme="minorBidi"/>
               <w:noProof/>
-              <w:lang w:eastAsia="nl-NL"/>
+              <w:lang w:val="nl-NL" w:eastAsia="nl-NL"/>
             </w:rPr>
           </w:pPr>
-          <w:hyperlink w:anchor="_Toc493239683" w:history="1">
+          <w:hyperlink w:anchor="_Toc493756560" w:history="1">
             <w:r>
               <w:rPr>
                 <w:rStyle w:val="Hyperlink"/>
@@ -594,7 +594,7 @@
                 <w:noProof/>
                 <w:webHidden/>
               </w:rPr>
-              <w:instrText xml:space="preserve"> PAGEREF _Toc493239683 \h </w:instrText>
+              <w:instrText xml:space="preserve"> PAGEREF _Toc493756560 \h </w:instrText>
             </w:r>
             <w:r>
               <w:rPr>
@@ -634,10 +634,10 @@
             <w:rPr>
               <w:rFonts w:cstheme="minorBidi"/>
               <w:noProof/>
-              <w:lang w:eastAsia="nl-NL"/>
+              <w:lang w:val="nl-NL" w:eastAsia="nl-NL"/>
             </w:rPr>
           </w:pPr>
-          <w:hyperlink w:anchor="_Toc493239684" w:history="1">
+          <w:hyperlink w:anchor="_Toc493756561" w:history="1">
             <w:r>
               <w:rPr>
                 <w:rStyle w:val="Hyperlink"/>
@@ -665,7 +665,7 @@
                 <w:noProof/>
                 <w:webHidden/>
               </w:rPr>
-              <w:instrText xml:space="preserve"> PAGEREF _Toc493239684 \h </w:instrText>
+              <w:instrText xml:space="preserve"> PAGEREF _Toc493756561 \h </w:instrText>
             </w:r>
             <w:r>
               <w:rPr>
@@ -705,10 +705,10 @@
             <w:rPr>
               <w:rFonts w:cstheme="minorBidi"/>
               <w:noProof/>
-              <w:lang w:eastAsia="nl-NL"/>
+              <w:lang w:val="nl-NL" w:eastAsia="nl-NL"/>
             </w:rPr>
           </w:pPr>
-          <w:hyperlink w:anchor="_Toc493239685" w:history="1">
+          <w:hyperlink w:anchor="_Toc493756562" w:history="1">
             <w:r>
               <w:rPr>
                 <w:rStyle w:val="Hyperlink"/>
@@ -736,7 +736,7 @@
                 <w:noProof/>
                 <w:webHidden/>
               </w:rPr>
-              <w:instrText xml:space="preserve"> PAGEREF _Toc493239685 \h </w:instrText>
+              <w:instrText xml:space="preserve"> PAGEREF _Toc493756562 \h </w:instrText>
             </w:r>
             <w:r>
               <w:rPr>
@@ -776,10 +776,10 @@
             <w:rPr>
               <w:rFonts w:cstheme="minorBidi"/>
               <w:noProof/>
-              <w:lang w:eastAsia="nl-NL"/>
+              <w:lang w:val="nl-NL" w:eastAsia="nl-NL"/>
             </w:rPr>
           </w:pPr>
-          <w:hyperlink w:anchor="_Toc493239686" w:history="1">
+          <w:hyperlink w:anchor="_Toc493756563" w:history="1">
             <w:r>
               <w:rPr>
                 <w:rStyle w:val="Hyperlink"/>
@@ -807,7 +807,7 @@
                 <w:noProof/>
                 <w:webHidden/>
               </w:rPr>
-              <w:instrText xml:space="preserve"> PAGEREF _Toc493239686 \h </w:instrText>
+              <w:instrText xml:space="preserve"> PAGEREF _Toc493756563 \h </w:instrText>
             </w:r>
             <w:r>
               <w:rPr>
@@ -847,10 +847,10 @@
             <w:rPr>
               <w:rFonts w:cstheme="minorBidi"/>
               <w:noProof/>
-              <w:lang w:eastAsia="nl-NL"/>
+              <w:lang w:val="nl-NL" w:eastAsia="nl-NL"/>
             </w:rPr>
           </w:pPr>
-          <w:hyperlink w:anchor="_Toc493239687" w:history="1">
+          <w:hyperlink w:anchor="_Toc493756564" w:history="1">
             <w:r>
               <w:rPr>
                 <w:rStyle w:val="Hyperlink"/>
@@ -878,7 +878,7 @@
                 <w:noProof/>
                 <w:webHidden/>
               </w:rPr>
-              <w:instrText xml:space="preserve"> PAGEREF _Toc493239687 \h </w:instrText>
+              <w:instrText xml:space="preserve"> PAGEREF _Toc493756564 \h </w:instrText>
             </w:r>
             <w:r>
               <w:rPr>
@@ -918,10 +918,10 @@
             <w:rPr>
               <w:rFonts w:cstheme="minorBidi"/>
               <w:noProof/>
-              <w:lang w:eastAsia="nl-NL"/>
+              <w:lang w:val="nl-NL" w:eastAsia="nl-NL"/>
             </w:rPr>
           </w:pPr>
-          <w:hyperlink w:anchor="_Toc493239688" w:history="1">
+          <w:hyperlink w:anchor="_Toc493756565" w:history="1">
             <w:r>
               <w:rPr>
                 <w:rStyle w:val="Hyperlink"/>
@@ -949,7 +949,7 @@
                 <w:noProof/>
                 <w:webHidden/>
               </w:rPr>
-              <w:instrText xml:space="preserve"> PAGEREF _Toc493239688 \h </w:instrText>
+              <w:instrText xml:space="preserve"> PAGEREF _Toc493756565 \h </w:instrText>
             </w:r>
             <w:r>
               <w:rPr>
@@ -989,10 +989,10 @@
             <w:rPr>
               <w:rFonts w:cstheme="minorBidi"/>
               <w:noProof/>
-              <w:lang w:eastAsia="nl-NL"/>
+              <w:lang w:val="nl-NL" w:eastAsia="nl-NL"/>
             </w:rPr>
           </w:pPr>
-          <w:hyperlink w:anchor="_Toc493239689" w:history="1">
+          <w:hyperlink w:anchor="_Toc493756566" w:history="1">
             <w:r>
               <w:rPr>
                 <w:rStyle w:val="Hyperlink"/>
@@ -1020,7 +1020,7 @@
                 <w:noProof/>
                 <w:webHidden/>
               </w:rPr>
-              <w:instrText xml:space="preserve"> PAGEREF _Toc493239689 \h </w:instrText>
+              <w:instrText xml:space="preserve"> PAGEREF _Toc493756566 \h </w:instrText>
             </w:r>
             <w:r>
               <w:rPr>
@@ -1060,10 +1060,10 @@
             <w:rPr>
               <w:rFonts w:cstheme="minorBidi"/>
               <w:noProof/>
-              <w:lang w:eastAsia="nl-NL"/>
+              <w:lang w:val="nl-NL" w:eastAsia="nl-NL"/>
             </w:rPr>
           </w:pPr>
-          <w:hyperlink w:anchor="_Toc493239690" w:history="1">
+          <w:hyperlink w:anchor="_Toc493756567" w:history="1">
             <w:r>
               <w:rPr>
                 <w:rStyle w:val="Hyperlink"/>
@@ -1091,7 +1091,7 @@
                 <w:noProof/>
                 <w:webHidden/>
               </w:rPr>
-              <w:instrText xml:space="preserve"> PAGEREF _Toc493239690 \h </w:instrText>
+              <w:instrText xml:space="preserve"> PAGEREF _Toc493756567 \h </w:instrText>
             </w:r>
             <w:r>
               <w:rPr>
@@ -1131,10 +1131,10 @@
             <w:rPr>
               <w:rFonts w:cstheme="minorBidi"/>
               <w:noProof/>
-              <w:lang w:eastAsia="nl-NL"/>
+              <w:lang w:val="nl-NL" w:eastAsia="nl-NL"/>
             </w:rPr>
           </w:pPr>
-          <w:hyperlink w:anchor="_Toc493239691" w:history="1">
+          <w:hyperlink w:anchor="_Toc493756568" w:history="1">
             <w:r>
               <w:rPr>
                 <w:rStyle w:val="Hyperlink"/>
@@ -1162,7 +1162,7 @@
                 <w:noProof/>
                 <w:webHidden/>
               </w:rPr>
-              <w:instrText xml:space="preserve"> PAGEREF _Toc493239691 \h </w:instrText>
+              <w:instrText xml:space="preserve"> PAGEREF _Toc493756568 \h </w:instrText>
             </w:r>
             <w:r>
               <w:rPr>
@@ -1202,10 +1202,10 @@
             <w:rPr>
               <w:rFonts w:cstheme="minorBidi"/>
               <w:noProof/>
-              <w:lang w:eastAsia="nl-NL"/>
+              <w:lang w:val="nl-NL" w:eastAsia="nl-NL"/>
             </w:rPr>
           </w:pPr>
-          <w:hyperlink w:anchor="_Toc493239692" w:history="1">
+          <w:hyperlink w:anchor="_Toc493756569" w:history="1">
             <w:r>
               <w:rPr>
                 <w:rStyle w:val="Hyperlink"/>
@@ -1233,7 +1233,7 @@
                 <w:noProof/>
                 <w:webHidden/>
               </w:rPr>
-              <w:instrText xml:space="preserve"> PAGEREF _Toc493239692 \h </w:instrText>
+              <w:instrText xml:space="preserve"> PAGEREF _Toc493756569 \h </w:instrText>
             </w:r>
             <w:r>
               <w:rPr>
@@ -1254,6 +1254,147 @@
                 <w:webHidden/>
               </w:rPr>
               <w:t>9</w:t>
+            </w:r>
+            <w:r>
+              <w:rPr>
+                <w:noProof/>
+                <w:webHidden/>
+              </w:rPr>
+              <w:fldChar w:fldCharType="end"/>
+            </w:r>
+          </w:hyperlink>
+        </w:p>
+        <w:p>
+          <w:pPr>
+            <w:pStyle w:val="TOC1"/>
+            <w:tabs>
+              <w:tab w:val="right" w:leader="dot" w:pos="9350"/>
+            </w:tabs>
+            <w:rPr>
+              <w:rFonts w:cstheme="minorBidi"/>
+              <w:noProof/>
+              <w:lang w:val="nl-NL" w:eastAsia="nl-NL"/>
+            </w:rPr>
+          </w:pPr>
+          <w:hyperlink w:anchor="_Toc493756570" w:history="1">
+            <w:r>
+              <w:rPr>
+                <w:rStyle w:val="Hyperlink"/>
+                <w:rFonts w:cstheme="minorHAnsi"/>
+                <w:noProof/>
+              </w:rPr>
+              <w:t>risk analyzation</w:t>
+            </w:r>
+            <w:r>
+              <w:rPr>
+                <w:noProof/>
+                <w:webHidden/>
+              </w:rPr>
+              <w:tab/>
+            </w:r>
+            <w:r>
+              <w:rPr>
+                <w:noProof/>
+                <w:webHidden/>
+              </w:rPr>
+              <w:fldChar w:fldCharType="begin"/>
+            </w:r>
+            <w:r>
+              <w:rPr>
+                <w:noProof/>
+                <w:webHidden/>
+              </w:rPr>
+              <w:instrText xml:space="preserve"> PAGEREF _Toc493756570 \h </w:instrText>
+            </w:r>
+            <w:r>
+              <w:rPr>
+                <w:noProof/>
+                <w:webHidden/>
+              </w:rPr>
+            </w:r>
+            <w:r>
+              <w:rPr>
+                <w:noProof/>
+                <w:webHidden/>
+              </w:rPr>
+              <w:fldChar w:fldCharType="separate"/>
+            </w:r>
+            <w:r>
+              <w:rPr>
+                <w:noProof/>
+                <w:webHidden/>
+              </w:rPr>
+              <w:t>10</w:t>
+            </w:r>
+            <w:r>
+              <w:rPr>
+                <w:noProof/>
+                <w:webHidden/>
+              </w:rPr>
+              <w:fldChar w:fldCharType="end"/>
+            </w:r>
+          </w:hyperlink>
+        </w:p>
+        <w:p>
+          <w:pPr>
+            <w:pStyle w:val="TOC1"/>
+            <w:tabs>
+              <w:tab w:val="right" w:leader="dot" w:pos="9350"/>
+            </w:tabs>
+            <w:rPr>
+              <w:rFonts w:cstheme="minorBidi"/>
+              <w:noProof/>
+              <w:lang w:val="nl-NL" w:eastAsia="nl-NL"/>
+            </w:rPr>
+          </w:pPr>
+          <w:hyperlink w:anchor="_Toc493756571" w:history="1">
+            <w:r>
+              <w:rPr>
+                <w:rStyle w:val="Hyperlink"/>
+                <w:noProof/>
+              </w:rPr>
+              <w:t>Versions</w:t>
+            </w:r>
+            <w:r>
+              <w:rPr>
+                <w:noProof/>
+                <w:webHidden/>
+              </w:rPr>
+              <w:tab/>
+            </w:r>
+            <w:r>
+              <w:rPr>
+                <w:noProof/>
+                <w:webHidden/>
+              </w:rPr>
+              <w:fldChar w:fldCharType="begin"/>
+            </w:r>
+            <w:r>
+              <w:rPr>
+                <w:noProof/>
+                <w:webHidden/>
+              </w:rPr>
+              <w:instrText xml:space="preserve"> PAGEREF _Toc493756571 \h </w:instrText>
+            </w:r>
+            <w:r>
+              <w:rPr>
+                <w:noProof/>
+                <w:webHidden/>
+              </w:rPr>
+            </w:r>
+            <w:r>
+              <w:rPr>
+                <w:noProof/>
+                <w:webHidden/>
+              </w:rPr>
+              <w:fldChar w:fldCharType="separate"/>
+            </w:r>
+            <w:r>
+              <w:rPr>
+                <w:noProof/>
+                <w:webHidden/>
+              </w:rPr>
+              <w:t>11</w:t>
             </w:r>
             <w:r>
               <w:rPr>
@@ -1300,7 +1441,7 @@
           <w:sz w:val="36"/>
         </w:rPr>
       </w:pPr>
-      <w:bookmarkStart w:id="1" w:name="_Toc493239682"/>
+      <w:bookmarkStart w:id="1" w:name="_Toc493756559"/>
       <w:r>
         <w:rPr>
           <w:rFonts w:ascii="Calibri" w:hAnsi="Calibri" w:cs="Calibri"/>
@@ -2847,7 +2988,7 @@
           <w:sz w:val="36"/>
         </w:rPr>
       </w:pPr>
-      <w:bookmarkStart w:id="2" w:name="_Toc493239683"/>
+      <w:bookmarkStart w:id="2" w:name="_Toc493756560"/>
       <w:r>
         <w:rPr>
           <w:rFonts w:ascii="Calibri" w:hAnsi="Calibri" w:cs="Calibri"/>
@@ -2894,19 +3035,76 @@
     <w:p>
       <w:pPr>
         <w:rPr>
+          <w:rFonts w:cstheme="minorHAnsi"/>
+          <w:szCs w:val="36"/>
+        </w:rPr>
+      </w:pPr>
+      <w:r>
+        <w:rPr>
+          <w:rFonts w:cstheme="minorHAnsi"/>
+          <w:szCs w:val="36"/>
+        </w:rPr>
+        <w:t xml:space="preserve">This will be done within 8 weeks starting from </w:t>
+      </w:r>
+      <w:r>
+        <w:rPr>
+          <w:rFonts w:cstheme="minorHAnsi"/>
+          <w:b/>
+          <w:szCs w:val="36"/>
+        </w:rPr>
+        <w:t>Monday 4 September to Friday 27 October</w:t>
+      </w:r>
+    </w:p>
+    <w:p>
+      <w:pPr>
+        <w:rPr>
+          <w:rFonts w:cstheme="minorHAnsi"/>
+          <w:sz w:val="36"/>
+          <w:szCs w:val="36"/>
+        </w:rPr>
+      </w:pPr>
+      <w:r>
+        <w:rPr>
+          <w:rFonts w:cstheme="minorHAnsi"/>
+          <w:szCs w:val="36"/>
+        </w:rPr>
+        <w:t xml:space="preserve">At </w:t>
+      </w:r>
+      <w:r>
+        <w:rPr>
+          <w:rFonts w:cstheme="minorHAnsi"/>
+          <w:b/>
+          <w:szCs w:val="36"/>
+        </w:rPr>
+        <w:t>Radius College Breda</w:t>
+      </w:r>
+      <w:r>
+        <w:rPr>
+          <w:rFonts w:cstheme="minorHAnsi"/>
+          <w:b/>
+          <w:szCs w:val="36"/>
+        </w:rPr>
+        <w:t xml:space="preserve"> in classroom 330.</w:t>
+      </w:r>
+      <w:bookmarkStart w:id="3" w:name="_GoBack"/>
+      <w:bookmarkEnd w:id="3"/>
+      <w:r>
+        <w:rPr>
+          <w:rFonts w:cstheme="minorHAnsi"/>
+          <w:sz w:val="36"/>
+          <w:szCs w:val="36"/>
+        </w:rPr>
+        <w:br w:type="page"/>
+      </w:r>
+    </w:p>
+    <w:p>
+      <w:pPr>
+        <w:rPr>
           <w:rFonts w:eastAsiaTheme="majorEastAsia" w:cstheme="minorHAnsi"/>
           <w:sz w:val="36"/>
           <w:szCs w:val="36"/>
         </w:rPr>
       </w:pPr>
-      <w:r>
-        <w:rPr>
-          <w:rFonts w:cstheme="minorHAnsi"/>
-          <w:sz w:val="36"/>
-          <w:szCs w:val="36"/>
-        </w:rPr>
-        <w:br w:type="page"/>
-      </w:r>
     </w:p>
     <w:p>
       <w:pPr>
@@ -2921,7 +3119,7 @@
           <w:szCs w:val="36"/>
         </w:rPr>
       </w:pPr>
-      <w:bookmarkStart w:id="3" w:name="_Toc493239684"/>
+      <w:bookmarkStart w:id="4" w:name="_Toc493756561"/>
       <w:r>
         <w:rPr>
           <w:rFonts w:asciiTheme="minorHAnsi" w:hAnsiTheme="minorHAnsi" w:cstheme="minorHAnsi"/>
@@ -2929,10 +3127,9 @@
           <w:sz w:val="36"/>
           <w:szCs w:val="36"/>
         </w:rPr>
-        <w:lastRenderedPageBreak/>
         <w:t>Project activities</w:t>
       </w:r>
-      <w:bookmarkEnd w:id="3"/>
+      <w:bookmarkEnd w:id="4"/>
       <w:r>
         <w:rPr>
           <w:rFonts w:asciiTheme="minorHAnsi" w:hAnsiTheme="minorHAnsi" w:cstheme="minorHAnsi"/>
@@ -3847,7 +4044,7 @@
           <w:szCs w:val="36"/>
         </w:rPr>
       </w:pPr>
-      <w:bookmarkStart w:id="4" w:name="_Toc493239685"/>
+      <w:bookmarkStart w:id="5" w:name="_Toc493756562"/>
       <w:r>
         <w:rPr>
           <w:rFonts w:asciiTheme="minorHAnsi" w:hAnsiTheme="minorHAnsi" w:cstheme="minorHAnsi"/>
@@ -3867,7 +4064,7 @@
         </w:rPr>
         <w:t>s</w:t>
       </w:r>
-      <w:bookmarkEnd w:id="4"/>
+      <w:bookmarkEnd w:id="5"/>
     </w:p>
     <w:p/>
     <w:p>
@@ -4069,7 +4266,7 @@
           <w:szCs w:val="36"/>
         </w:rPr>
       </w:pPr>
-      <w:bookmarkStart w:id="5" w:name="_Toc493239686"/>
+      <w:bookmarkStart w:id="6" w:name="_Toc493756563"/>
       <w:r>
         <w:rPr>
           <w:rFonts w:asciiTheme="minorHAnsi" w:hAnsiTheme="minorHAnsi" w:cstheme="minorHAnsi"/>
@@ -4080,7 +4277,7 @@
         <w:lastRenderedPageBreak/>
         <w:t>Project boundaries and boundary conditions</w:t>
       </w:r>
-      <w:bookmarkEnd w:id="5"/>
+      <w:bookmarkEnd w:id="6"/>
     </w:p>
     <w:p>
       <w:pPr>
@@ -4100,7 +4297,7 @@
           <w:sz w:val="28"/>
         </w:rPr>
       </w:pPr>
-      <w:bookmarkStart w:id="6" w:name="_Toc493239687"/>
+      <w:bookmarkStart w:id="7" w:name="_Toc493756564"/>
       <w:r>
         <w:rPr>
           <w:rFonts w:asciiTheme="minorHAnsi" w:hAnsiTheme="minorHAnsi" w:cstheme="minorHAnsi"/>
@@ -4110,7 +4307,7 @@
         </w:rPr>
         <w:t>Within this project:</w:t>
       </w:r>
-      <w:bookmarkEnd w:id="6"/>
+      <w:bookmarkEnd w:id="7"/>
     </w:p>
     <w:p>
       <w:pPr>
@@ -4288,7 +4485,7 @@
           <w:sz w:val="28"/>
         </w:rPr>
       </w:pPr>
-      <w:bookmarkStart w:id="7" w:name="_Toc493239688"/>
+      <w:bookmarkStart w:id="8" w:name="_Toc493756565"/>
       <w:r>
         <w:rPr>
           <w:rFonts w:asciiTheme="minorHAnsi" w:hAnsiTheme="minorHAnsi" w:cstheme="minorHAnsi"/>
@@ -4298,7 +4495,7 @@
         </w:rPr>
         <w:t>Outside this project:</w:t>
       </w:r>
-      <w:bookmarkEnd w:id="7"/>
+      <w:bookmarkEnd w:id="8"/>
     </w:p>
     <w:p/>
     <w:p>
@@ -4342,7 +4539,7 @@
           <w:sz w:val="28"/>
         </w:rPr>
       </w:pPr>
-      <w:bookmarkStart w:id="8" w:name="_Toc493239689"/>
+      <w:bookmarkStart w:id="9" w:name="_Toc493756566"/>
       <w:r>
         <w:rPr>
           <w:rFonts w:asciiTheme="minorHAnsi" w:hAnsiTheme="minorHAnsi" w:cstheme="minorHAnsi"/>
@@ -4352,7 +4549,7 @@
         </w:rPr>
         <w:t>Remaining information</w:t>
       </w:r>
-      <w:bookmarkEnd w:id="8"/>
+      <w:bookmarkEnd w:id="9"/>
     </w:p>
     <w:p>
       <w:pPr>
@@ -4424,7 +4621,7 @@
           <w:sz w:val="28"/>
         </w:rPr>
       </w:pPr>
-      <w:bookmarkStart w:id="9" w:name="_Toc493239690"/>
+      <w:bookmarkStart w:id="10" w:name="_Toc493756567"/>
       <w:r>
         <w:rPr>
           <w:rFonts w:asciiTheme="minorHAnsi" w:hAnsiTheme="minorHAnsi" w:cstheme="minorHAnsi"/>
@@ -4434,7 +4631,7 @@
         </w:rPr>
         <w:t>Requirements</w:t>
       </w:r>
-      <w:bookmarkEnd w:id="9"/>
+      <w:bookmarkEnd w:id="10"/>
     </w:p>
     <w:p>
       <w:pPr>
@@ -4472,7 +4669,7 @@
           <w:szCs w:val="36"/>
         </w:rPr>
       </w:pPr>
-      <w:bookmarkStart w:id="10" w:name="_Toc493239691"/>
+      <w:bookmarkStart w:id="11" w:name="_Toc493756568"/>
       <w:r>
         <w:rPr>
           <w:rFonts w:asciiTheme="minorHAnsi" w:hAnsiTheme="minorHAnsi" w:cstheme="minorHAnsi"/>
@@ -4483,7 +4680,7 @@
         <w:lastRenderedPageBreak/>
         <w:t>Quality guarding</w:t>
       </w:r>
-      <w:bookmarkEnd w:id="10"/>
+      <w:bookmarkEnd w:id="11"/>
     </w:p>
     <w:p>
       <w:pPr>
@@ -4584,7 +4781,7 @@
           <w:color w:val="auto"/>
         </w:rPr>
       </w:pPr>
-      <w:bookmarkStart w:id="11" w:name="_Toc493239692"/>
+      <w:bookmarkStart w:id="12" w:name="_Toc493756569"/>
       <w:r>
         <w:rPr>
           <w:rFonts w:asciiTheme="minorHAnsi" w:hAnsiTheme="minorHAnsi" w:cstheme="minorHAnsi"/>
@@ -4594,7 +4791,7 @@
         <w:lastRenderedPageBreak/>
         <w:t>Description of project organization</w:t>
       </w:r>
-      <w:bookmarkEnd w:id="11"/>
+      <w:bookmarkEnd w:id="12"/>
       <w:r>
         <w:rPr>
           <w:rFonts w:asciiTheme="minorHAnsi" w:hAnsiTheme="minorHAnsi" w:cstheme="minorHAnsi"/>
@@ -4738,7 +4935,14 @@
                 <w:rFonts w:eastAsiaTheme="minorEastAsia"/>
                 <w:lang w:val="en-US" w:eastAsia="nl-NL"/>
               </w:rPr>
-              <w:t>Corne sierat</w:t>
+              <w:t>Corne S</w:t>
+            </w:r>
+            <w:r>
+              <w:rPr>
+                <w:rFonts w:eastAsiaTheme="minorEastAsia"/>
+                <w:lang w:val="en-US" w:eastAsia="nl-NL"/>
+              </w:rPr>
+              <w:t>ierat</w:t>
             </w:r>
           </w:p>
         </w:tc>
@@ -5501,6 +5705,7 @@
           <w:lang w:val="en-US"/>
         </w:rPr>
       </w:pPr>
+      <w:bookmarkStart w:id="13" w:name="_Toc493756570"/>
       <w:r>
         <w:rPr>
           <w:rFonts w:asciiTheme="minorHAnsi" w:hAnsiTheme="minorHAnsi" w:cstheme="minorHAnsi"/>
@@ -5511,6 +5716,7 @@
         <w:lastRenderedPageBreak/>
         <w:t>risk analyzation</w:t>
       </w:r>
+      <w:bookmarkEnd w:id="13"/>
     </w:p>
     <w:tbl>
       <w:tblPr>
@@ -6396,11 +6602,6 @@
                 <w:lang w:val="en-US"/>
               </w:rPr>
               <w:br/>
-            </w:r>
-            <w:r>
-              <w:rPr>
-                <w:lang w:val="en-US"/>
-              </w:rPr>
               <w:t>we work in our free time</w:t>
             </w:r>
           </w:p>
@@ -6543,8 +6744,6 @@
               </w:rPr>
               <w:t>continue in free time</w:t>
             </w:r>
-            <w:bookmarkStart w:id="12" w:name="_GoBack"/>
-            <w:bookmarkEnd w:id="12"/>
             <w:r>
               <w:rPr>
                 <w:lang w:val="en-US"/>
@@ -6630,13 +6829,7 @@
               <w:rPr>
                 <w:lang w:val="en-US"/>
               </w:rPr>
-              <w:t>l</w:t>
-            </w:r>
-            <w:r>
-              <w:rPr>
-                <w:lang w:val="en-US"/>
-              </w:rPr>
-              <w:t>ow</w:t>
+              <w:t>low</w:t>
             </w:r>
           </w:p>
         </w:tc>
@@ -6677,6 +6870,7 @@
           <w:sz w:val="28"/>
         </w:rPr>
       </w:pPr>
+      <w:bookmarkStart w:id="14" w:name="_Toc493756571"/>
       <w:r>
         <w:rPr>
           <w:b/>
@@ -6686,6 +6880,7 @@
         <w:lastRenderedPageBreak/>
         <w:t>Versions</w:t>
       </w:r>
+      <w:bookmarkEnd w:id="14"/>
     </w:p>
     <w:p/>
     <w:p>
@@ -6796,7 +6991,7 @@
           <w:rPr>
             <w:noProof/>
           </w:rPr>
-          <w:t>11</w:t>
+          <w:t>4</w:t>
         </w:r>
         <w:r>
           <w:rPr>
@@ -8448,7 +8643,7 @@
 </file>
 
 <file path=customXml/itemProps1.xml><?xml version="1.0" encoding="utf-8"?>
-<ds:datastoreItem xmlns:ds="http://schemas.openxmlformats.org/officeDocument/2006/customXml" ds:itemID="{2B0C68B1-012A-44D2-BF9F-19290B8F14CF}">
+<ds:datastoreItem xmlns:ds="http://schemas.openxmlformats.org/officeDocument/2006/customXml" ds:itemID="{4C0CB076-8C10-4A3B-93CE-BCC59737BD7C}">
   <ds:schemaRefs>
     <ds:schemaRef ds:uri="http://schemas.openxmlformats.org/officeDocument/2006/bibliography"/>
   </ds:schemaRefs>

</xml_diff>